<commit_message>
Minor cleanup; posted article to LinkedIn
</commit_message>
<xml_diff>
--- a/MongoDB with C# in 15 Minutes.docx
+++ b/MongoDB with C# in 15 Minutes.docx
@@ -15,6 +15,7 @@
       <w:pPr>
         <w:pStyle w:val="Heading2"/>
       </w:pPr>
+      <w:bookmarkStart w:id="0" w:name="_GoBack"/>
       <w:r>
         <w:t>Purpose</w:t>
       </w:r>
@@ -176,14 +177,7 @@
           <w:rFonts w:ascii="Courier New" w:hAnsi="Courier New"/>
           <w:sz w:val="20"/>
         </w:rPr>
-        <w:t xml:space="preserve">  </w:t>
-      </w:r>
-      <w:r>
-        <w:rPr>
-          <w:rFonts w:ascii="Courier New" w:hAnsi="Courier New"/>
-          <w:sz w:val="20"/>
-        </w:rPr>
-        <w:t xml:space="preserve">&lt;= </w:t>
+        <w:t xml:space="preserve">  &lt;= </w:t>
       </w:r>
       <w:r>
         <w:rPr>
@@ -256,15 +250,7 @@
           <w:b/>
           <w:sz w:val="20"/>
         </w:rPr>
-        <w:t>mongod</w:t>
-      </w:r>
-      <w:r>
-        <w:rPr>
-          <w:rFonts w:ascii="Courier New" w:hAnsi="Courier New"/>
-          <w:b/>
-          <w:sz w:val="20"/>
-        </w:rPr>
-        <w:t>b</w:t>
+        <w:t>mongodb</w:t>
       </w:r>
       <w:proofErr w:type="spellEnd"/>
       <w:r>
@@ -412,14 +398,7 @@
           <w:rFonts w:ascii="Courier New" w:hAnsi="Courier New"/>
           <w:sz w:val="20"/>
         </w:rPr>
-        <w:t xml:space="preserve">  </w:t>
-      </w:r>
-      <w:r>
-        <w:rPr>
-          <w:rFonts w:ascii="Courier New" w:hAnsi="Courier New"/>
-          <w:sz w:val="20"/>
-        </w:rPr>
-        <w:t xml:space="preserve">&lt;= </w:t>
+        <w:t xml:space="preserve">  &lt;= </w:t>
       </w:r>
       <w:r>
         <w:rPr>
@@ -639,14 +618,7 @@
           <w:rFonts w:ascii="Courier New" w:hAnsi="Courier New"/>
           <w:sz w:val="20"/>
         </w:rPr>
-        <w:t xml:space="preserve">  </w:t>
-      </w:r>
-      <w:r>
-        <w:rPr>
-          <w:rFonts w:ascii="Courier New" w:hAnsi="Courier New"/>
-          <w:sz w:val="20"/>
-        </w:rPr>
-        <w:t xml:space="preserve">&lt;= </w:t>
+        <w:t xml:space="preserve">  &lt;= </w:t>
       </w:r>
       <w:r>
         <w:rPr>
@@ -679,6 +651,7 @@
           <w:sz w:val="20"/>
         </w:rPr>
       </w:pPr>
+      <w:proofErr w:type="spellStart"/>
       <w:proofErr w:type="gramStart"/>
       <w:r>
         <w:rPr>
@@ -688,6 +661,7 @@
         </w:rPr>
         <w:t>wget</w:t>
       </w:r>
+      <w:proofErr w:type="spellEnd"/>
       <w:proofErr w:type="gramEnd"/>
       <w:r>
         <w:rPr>
@@ -1507,13 +1481,7 @@
         </w:numPr>
       </w:pPr>
       <w:r>
-        <w:t>Start</w:t>
-      </w:r>
-      <w:r>
-        <w:t xml:space="preserve"> MongoDB</w:t>
-      </w:r>
-      <w:r>
-        <w:t xml:space="preserve"> service</w:t>
+        <w:t>Start MongoDB service</w:t>
       </w:r>
     </w:p>
     <w:p>
@@ -1579,13 +1547,7 @@
         </w:numPr>
       </w:pPr>
       <w:r>
-        <w:t>Verify basic</w:t>
-      </w:r>
-      <w:r>
-        <w:t xml:space="preserve"> MongoDB </w:t>
-      </w:r>
-      <w:r>
-        <w:t>functionality</w:t>
+        <w:t>Verify basic MongoDB functionality</w:t>
       </w:r>
     </w:p>
     <w:p>
@@ -1770,15 +1732,7 @@
           <w:b/>
           <w:sz w:val="20"/>
         </w:rPr>
-        <w:t>M</w:t>
-      </w:r>
-      <w:r>
-        <w:rPr>
-          <w:rFonts w:ascii="Courier New" w:hAnsi="Courier New"/>
-          <w:b/>
-          <w:sz w:val="20"/>
-        </w:rPr>
-        <w:t>ongo</w:t>
+        <w:t>Mongo</w:t>
       </w:r>
     </w:p>
     <w:p>
@@ -11430,8 +11384,8 @@
       <w:pPr>
         <w:pStyle w:val="Heading2"/>
       </w:pPr>
-      <w:bookmarkStart w:id="0" w:name="_Configure_MongoDB_for"/>
-      <w:bookmarkEnd w:id="0"/>
+      <w:bookmarkStart w:id="1" w:name="_Configure_MongoDB_for"/>
+      <w:bookmarkEnd w:id="1"/>
       <w:r>
         <w:t>Configure MongoDB for remote access</w:t>
       </w:r>
@@ -11864,30 +11818,19 @@
           <w:sz w:val="20"/>
           <w:szCs w:val="20"/>
         </w:rPr>
-        <w:t xml:space="preserve"> </w:t>
-      </w:r>
-      <w:proofErr w:type="spellStart"/>
-      <w:r>
+        <w:t xml:space="preserve"> stop</w:t>
+      </w:r>
+    </w:p>
+    <w:p>
+      <w:pPr>
+        <w:spacing w:after="0"/>
         <w:rPr>
           <w:rFonts w:ascii="Courier New" w:hAnsi="Courier New" w:cs="Courier New"/>
           <w:b/>
           <w:sz w:val="20"/>
           <w:szCs w:val="20"/>
         </w:rPr>
-        <w:t>stop</w:t>
-      </w:r>
-    </w:p>
-    <w:p>
-      <w:pPr>
-        <w:spacing w:after="0"/>
-        <w:rPr>
-          <w:rFonts w:ascii="Courier New" w:hAnsi="Courier New" w:cs="Courier New"/>
-          <w:b/>
-          <w:sz w:val="20"/>
-          <w:szCs w:val="20"/>
-        </w:rPr>
-      </w:pPr>
-      <w:proofErr w:type="spellEnd"/>
+      </w:pPr>
       <w:proofErr w:type="gramStart"/>
       <w:r>
         <w:rPr>
@@ -12057,8 +12000,6 @@
       <w:r>
         <w:t>Run in MSVS.  Verify you can connect to MongoDB and list, add and/or purge records on the remote Linux server:</w:t>
       </w:r>
-      <w:bookmarkStart w:id="1" w:name="_GoBack"/>
-      <w:bookmarkEnd w:id="1"/>
     </w:p>
     <w:p/>
     <w:p>
@@ -12073,6 +12014,27 @@
         <w:t>Github</w:t>
       </w:r>
       <w:proofErr w:type="spellEnd"/>
+    </w:p>
+    <w:p>
+      <w:pPr>
+        <w:pStyle w:val="ListParagraph"/>
+        <w:numPr>
+          <w:ilvl w:val="0"/>
+          <w:numId w:val="4"/>
+        </w:numPr>
+      </w:pPr>
+      <w:proofErr w:type="spellStart"/>
+      <w:r>
+        <w:t>git</w:t>
+      </w:r>
+      <w:proofErr w:type="spellEnd"/>
+      <w:r>
+        <w:t xml:space="preserve"> clone </w:t>
+      </w:r>
+      <w:r>
+        <w:t>https://github.com/paulsm4/HelloMongoDB.git</w:t>
+      </w:r>
+      <w:bookmarkEnd w:id="0"/>
     </w:p>
     <w:sectPr>
       <w:pgSz w:w="12240" w:h="15840"/>

</xml_diff>